<commit_message>
Fix title page formating
</commit_message>
<xml_diff>
--- a/UNC_dissertation_template.docx
+++ b/UNC_dissertation_template.docx
@@ -130,6 +130,19 @@
     </w:p>
     <w:p>
       <w:pPr>
+        <w:ind w:firstLine="0"/>
+        <w:jc w:val="center"/>
+        <w:rPr>
+          <w:b/>
+          <w:bCs/>
+        </w:rPr>
+      </w:pPr>
+      <w:r>
+        <w:t>Author’s Full Name</w:t>
+      </w:r>
+    </w:p>
+    <w:p>
+      <w:pPr>
         <w:pStyle w:val="Title1"/>
         <w:rPr>
           <w:b w:val="0"/>
@@ -137,14 +150,16 @@
           <w:szCs w:val="20"/>
         </w:rPr>
       </w:pPr>
-      <w:r>
+    </w:p>
+    <w:p>
+      <w:pPr>
+        <w:pStyle w:val="Title1"/>
         <w:rPr>
           <w:b w:val="0"/>
           <w:bCs w:val="0"/>
           <w:szCs w:val="20"/>
         </w:rPr>
-        <w:t>Author’s Full Name</w:t>
-      </w:r>
+      </w:pPr>
     </w:p>
     <w:p>
       <w:pPr>
@@ -188,40 +203,79 @@
     </w:p>
     <w:p>
       <w:pPr>
-        <w:pStyle w:val="Title1"/>
-        <w:rPr>
-          <w:b w:val="0"/>
-          <w:bCs w:val="0"/>
-          <w:szCs w:val="20"/>
-        </w:rPr>
-      </w:pPr>
-    </w:p>
-    <w:p>
-      <w:pPr>
-        <w:pStyle w:val="Title1"/>
-        <w:rPr>
-          <w:b w:val="0"/>
-          <w:bCs w:val="0"/>
-          <w:szCs w:val="20"/>
-        </w:rPr>
-      </w:pPr>
-    </w:p>
-    <w:p>
-      <w:pPr>
-        <w:pStyle w:val="Title1"/>
-        <w:rPr>
-          <w:b w:val="0"/>
-          <w:bCs w:val="0"/>
-          <w:szCs w:val="20"/>
-        </w:rPr>
-      </w:pPr>
-      <w:r>
-        <w:rPr>
-          <w:b w:val="0"/>
-          <w:bCs w:val="0"/>
-          <w:szCs w:val="20"/>
-        </w:rPr>
-        <w:t>A [  dissertation or thesis  ] submitted to the faculty at the University of North Carolina at Chapel Hill in partial fulfillment of the requirements for the degree of [  insert degree  ] in the [  insert department or program name  ] in the [  named school  ].</w:t>
+        <w:ind w:firstLine="0"/>
+        <w:jc w:val="center"/>
+        <w:rPr>
+          <w:b/>
+          <w:bCs/>
+        </w:rPr>
+      </w:pPr>
+      <w:r>
+        <w:t xml:space="preserve">A </w:t>
+      </w:r>
+      <w:proofErr w:type="gramStart"/>
+      <w:r>
+        <w:t>[  dissertation</w:t>
+      </w:r>
+      <w:proofErr w:type="gramEnd"/>
+      <w:r>
+        <w:t xml:space="preserve"> or </w:t>
+      </w:r>
+      <w:proofErr w:type="gramStart"/>
+      <w:r>
+        <w:t>thesis  ]</w:t>
+      </w:r>
+      <w:proofErr w:type="gramEnd"/>
+      <w:r>
+        <w:t xml:space="preserve"> submitted to the faculty at the University of North Carolina at Chapel Hill in partial fulfillment of the requirements for the degree of </w:t>
+      </w:r>
+      <w:proofErr w:type="gramStart"/>
+      <w:r>
+        <w:t>[  insert</w:t>
+      </w:r>
+      <w:proofErr w:type="gramEnd"/>
+      <w:r>
+        <w:t xml:space="preserve"> </w:t>
+      </w:r>
+      <w:proofErr w:type="gramStart"/>
+      <w:r>
+        <w:t>degree  ]</w:t>
+      </w:r>
+      <w:proofErr w:type="gramEnd"/>
+      <w:r>
+        <w:t xml:space="preserve"> in the </w:t>
+      </w:r>
+      <w:proofErr w:type="gramStart"/>
+      <w:r>
+        <w:t>[  insert</w:t>
+      </w:r>
+      <w:proofErr w:type="gramEnd"/>
+      <w:r>
+        <w:t xml:space="preserve"> department or program </w:t>
+      </w:r>
+      <w:proofErr w:type="gramStart"/>
+      <w:r>
+        <w:t>name  ]</w:t>
+      </w:r>
+      <w:proofErr w:type="gramEnd"/>
+      <w:r>
+        <w:t xml:space="preserve"> in the </w:t>
+      </w:r>
+      <w:proofErr w:type="gramStart"/>
+      <w:r>
+        <w:t>[  named</w:t>
+      </w:r>
+      <w:proofErr w:type="gramEnd"/>
+      <w:r>
+        <w:t xml:space="preserve"> </w:t>
+      </w:r>
+      <w:proofErr w:type="gramStart"/>
+      <w:r>
+        <w:t>school  ]</w:t>
+      </w:r>
+      <w:proofErr w:type="gramEnd"/>
+      <w:r>
+        <w:t>.</w:t>
       </w:r>
     </w:p>
     <w:p>
@@ -682,6 +736,7 @@
           <w:szCs w:val="20"/>
         </w:rPr>
       </w:pPr>
+      <w:proofErr w:type="gramStart"/>
       <w:r>
         <w:rPr>
           <w:rFonts w:cs="Arial"/>
@@ -694,15 +749,32 @@
           <w:rFonts w:cs="Arial"/>
           <w:szCs w:val="20"/>
         </w:rPr>
-        <w:t>Author’s Name</w:t>
-      </w:r>
+        <w:t>Author’s</w:t>
+      </w:r>
+      <w:proofErr w:type="gramEnd"/>
       <w:r>
         <w:rPr>
           <w:rFonts w:cs="Arial"/>
           <w:szCs w:val="20"/>
         </w:rPr>
+        <w:t xml:space="preserve"> </w:t>
+      </w:r>
+      <w:proofErr w:type="gramStart"/>
+      <w:r>
+        <w:rPr>
+          <w:rFonts w:cs="Arial"/>
+          <w:szCs w:val="20"/>
+        </w:rPr>
+        <w:t>Name</w:t>
+      </w:r>
+      <w:r>
+        <w:rPr>
+          <w:rFonts w:cs="Arial"/>
+          <w:szCs w:val="20"/>
+        </w:rPr>
         <w:t xml:space="preserve"> ]</w:t>
       </w:r>
+      <w:proofErr w:type="gramEnd"/>
       <w:r>
         <w:rPr>
           <w:rFonts w:cs="Arial"/>
@@ -710,6 +782,7 @@
         </w:rPr>
         <w:t xml:space="preserve">: </w:t>
       </w:r>
+      <w:proofErr w:type="gramStart"/>
       <w:r>
         <w:rPr>
           <w:rFonts w:cs="Arial"/>
@@ -722,15 +795,32 @@
           <w:rFonts w:cs="Arial"/>
           <w:szCs w:val="20"/>
         </w:rPr>
-        <w:t>Title of Thesis/Dissertation</w:t>
-      </w:r>
+        <w:t>Title</w:t>
+      </w:r>
+      <w:proofErr w:type="gramEnd"/>
       <w:r>
         <w:rPr>
           <w:rFonts w:cs="Arial"/>
           <w:szCs w:val="20"/>
         </w:rPr>
+        <w:t xml:space="preserve"> of Thesis/</w:t>
+      </w:r>
+      <w:proofErr w:type="gramStart"/>
+      <w:r>
+        <w:rPr>
+          <w:rFonts w:cs="Arial"/>
+          <w:szCs w:val="20"/>
+        </w:rPr>
+        <w:t>Dissertation</w:t>
+      </w:r>
+      <w:r>
+        <w:rPr>
+          <w:rFonts w:cs="Arial"/>
+          <w:szCs w:val="20"/>
+        </w:rPr>
         <w:t xml:space="preserve"> ]</w:t>
       </w:r>
+      <w:proofErr w:type="gramEnd"/>
     </w:p>
     <w:p>
       <w:pPr>
@@ -749,6 +839,7 @@
         </w:rPr>
         <w:t xml:space="preserve">(Under the direction of </w:t>
       </w:r>
+      <w:proofErr w:type="gramStart"/>
       <w:r>
         <w:rPr>
           <w:rFonts w:cs="Arial"/>
@@ -768,8 +859,9 @@
           <w:rFonts w:cs="Arial"/>
           <w:szCs w:val="20"/>
         </w:rPr>
-        <w:t>Advisor’s Name</w:t>
-      </w:r>
+        <w:t>Advisor’s</w:t>
+      </w:r>
+      <w:proofErr w:type="gramEnd"/>
       <w:r>
         <w:rPr>
           <w:rFonts w:cs="Arial"/>
@@ -777,12 +869,35 @@
         </w:rPr>
         <w:t xml:space="preserve"> </w:t>
       </w:r>
+      <w:proofErr w:type="gramStart"/>
       <w:r>
         <w:rPr>
           <w:rFonts w:cs="Arial"/>
           <w:szCs w:val="20"/>
         </w:rPr>
-        <w:t>])</w:t>
+        <w:t>Name</w:t>
+      </w:r>
+      <w:r>
+        <w:rPr>
+          <w:rFonts w:cs="Arial"/>
+          <w:szCs w:val="20"/>
+        </w:rPr>
+        <w:t xml:space="preserve"> </w:t>
+      </w:r>
+      <w:r>
+        <w:rPr>
+          <w:rFonts w:cs="Arial"/>
+          <w:szCs w:val="20"/>
+        </w:rPr>
+        <w:t>]</w:t>
+      </w:r>
+      <w:proofErr w:type="gramEnd"/>
+      <w:r>
+        <w:rPr>
+          <w:rFonts w:cs="Arial"/>
+          <w:szCs w:val="20"/>
+        </w:rPr>
+        <w:t>)</w:t>
       </w:r>
     </w:p>
     <w:p>
@@ -793,7 +908,15 @@
     <w:p>
       <w:commentRangeStart w:id="2"/>
       <w:r>
-        <w:t xml:space="preserve">Lorem ipsum dolor sit </w:t>
+        <w:t xml:space="preserve">Lorem ipsum dolor </w:t>
+      </w:r>
+      <w:proofErr w:type="gramStart"/>
+      <w:r>
+        <w:t>sit</w:t>
+      </w:r>
+      <w:proofErr w:type="gramEnd"/>
+      <w:r>
+        <w:t xml:space="preserve"> </w:t>
       </w:r>
       <w:proofErr w:type="spellStart"/>
       <w:r>
@@ -1772,7 +1895,15 @@
         </w:rPr>
       </w:pPr>
       <w:r>
-        <w:t xml:space="preserve">Lorem ipsum dolor sit </w:t>
+        <w:t xml:space="preserve">Lorem ipsum dolor </w:t>
+      </w:r>
+      <w:proofErr w:type="gramStart"/>
+      <w:r>
+        <w:t>sit</w:t>
+      </w:r>
+      <w:proofErr w:type="gramEnd"/>
+      <w:r>
+        <w:t xml:space="preserve"> </w:t>
       </w:r>
       <w:proofErr w:type="spellStart"/>
       <w:r>
@@ -1852,7 +1983,15 @@
       </w:r>
       <w:proofErr w:type="spellEnd"/>
       <w:r>
-        <w:t xml:space="preserve"> a </w:t>
+        <w:t xml:space="preserve"> </w:t>
+      </w:r>
+      <w:proofErr w:type="gramStart"/>
+      <w:r>
+        <w:t>a</w:t>
+      </w:r>
+      <w:proofErr w:type="gramEnd"/>
+      <w:r>
+        <w:t xml:space="preserve"> </w:t>
       </w:r>
       <w:proofErr w:type="spellStart"/>
       <w:r>
@@ -2511,7 +2650,15 @@
         </w:rPr>
       </w:pPr>
       <w:r>
-        <w:t xml:space="preserve">Lorem ipsum dolor sit </w:t>
+        <w:t xml:space="preserve">Lorem ipsum dolor </w:t>
+      </w:r>
+      <w:proofErr w:type="gramStart"/>
+      <w:r>
+        <w:t>sit</w:t>
+      </w:r>
+      <w:proofErr w:type="gramEnd"/>
+      <w:r>
+        <w:t xml:space="preserve"> </w:t>
       </w:r>
       <w:proofErr w:type="spellStart"/>
       <w:r>
@@ -2591,7 +2738,15 @@
       </w:r>
       <w:proofErr w:type="spellEnd"/>
       <w:r>
-        <w:t xml:space="preserve"> a </w:t>
+        <w:t xml:space="preserve"> </w:t>
+      </w:r>
+      <w:proofErr w:type="gramStart"/>
+      <w:r>
+        <w:t>a</w:t>
+      </w:r>
+      <w:proofErr w:type="gramEnd"/>
+      <w:r>
+        <w:t xml:space="preserve"> </w:t>
       </w:r>
       <w:proofErr w:type="spellStart"/>
       <w:r>
@@ -7028,6 +7183,7 @@
             <w:docPart w:val="91123318F1E049FAB3B3AAF1FB10C54B"/>
           </w:placeholder>
         </w:sdtPr>
+        <w:sdtEndPr/>
         <w:sdtContent>
           <w:r>
             <w:rPr>
@@ -7038,7 +7194,15 @@
         </w:sdtContent>
       </w:sdt>
       <w:r>
-        <w:t xml:space="preserve">. ncRNAs are not translated into proteins but can themselves catalyze biochemical reactions </w:t>
+        <w:t xml:space="preserve">. ncRNAs are not translated into proteins but </w:t>
+      </w:r>
+      <w:proofErr w:type="gramStart"/>
+      <w:r>
+        <w:t>can themselves</w:t>
+      </w:r>
+      <w:proofErr w:type="gramEnd"/>
+      <w:r>
+        <w:t xml:space="preserve"> catalyze biochemical reactions </w:t>
       </w:r>
       <w:sdt>
         <w:sdtPr>
@@ -7051,6 +7215,7 @@
             <w:docPart w:val="91123318F1E049FAB3B3AAF1FB10C54B"/>
           </w:placeholder>
         </w:sdtPr>
+        <w:sdtEndPr/>
         <w:sdtContent>
           <w:r>
             <w:rPr>
@@ -7074,6 +7239,7 @@
             <w:docPart w:val="91123318F1E049FAB3B3AAF1FB10C54B"/>
           </w:placeholder>
         </w:sdtPr>
+        <w:sdtEndPr/>
         <w:sdtContent>
           <w:r>
             <w:rPr>
@@ -7098,6 +7264,7 @@
             <w:docPart w:val="91123318F1E049FAB3B3AAF1FB10C54B"/>
           </w:placeholder>
         </w:sdtPr>
+        <w:sdtEndPr/>
         <w:sdtContent>
           <w:r>
             <w:rPr>
@@ -7121,6 +7288,7 @@
             <w:docPart w:val="91123318F1E049FAB3B3AAF1FB10C54B"/>
           </w:placeholder>
         </w:sdtPr>
+        <w:sdtEndPr/>
         <w:sdtContent>
           <w:r>
             <w:rPr>
@@ -7252,6 +7420,7 @@
             <w:docPart w:val="DefaultPlaceholder_-1854013440"/>
           </w:placeholder>
         </w:sdtPr>
+        <w:sdtEndPr/>
         <w:sdtContent>
           <w:r>
             <w:rPr>
@@ -7294,6 +7463,7 @@
             <w:docPart w:val="60150B0E6B9F4FAC89096CB0791A6C15"/>
           </w:placeholder>
         </w:sdtPr>
+        <w:sdtEndPr/>
         <w:sdtContent>
           <w:r>
             <w:rPr>
@@ -7368,6 +7538,7 @@
             <w:docPart w:val="60150B0E6B9F4FAC89096CB0791A6C15"/>
           </w:placeholder>
         </w:sdtPr>
+        <w:sdtEndPr/>
         <w:sdtContent>
           <w:r>
             <w:rPr>
@@ -7741,6 +7912,7 @@
             <w:docPart w:val="D82291555344472FBAC937E3B82E7F30"/>
           </w:placeholder>
         </w:sdtPr>
+        <w:sdtEndPr/>
         <w:sdtContent>
           <w:r>
             <w:rPr>
@@ -8401,7 +8573,15 @@
         </w:rPr>
       </w:pPr>
       <w:r>
-        <w:t xml:space="preserve">Lorem ipsum dolor sit </w:t>
+        <w:t xml:space="preserve">Lorem ipsum dolor </w:t>
+      </w:r>
+      <w:proofErr w:type="gramStart"/>
+      <w:r>
+        <w:t>sit</w:t>
+      </w:r>
+      <w:proofErr w:type="gramEnd"/>
+      <w:r>
+        <w:t xml:space="preserve"> </w:t>
       </w:r>
       <w:proofErr w:type="spellStart"/>
       <w:r>
@@ -8481,7 +8661,15 @@
       </w:r>
       <w:proofErr w:type="spellEnd"/>
       <w:r>
-        <w:t xml:space="preserve"> a </w:t>
+        <w:t xml:space="preserve"> </w:t>
+      </w:r>
+      <w:proofErr w:type="gramStart"/>
+      <w:r>
+        <w:t>a</w:t>
+      </w:r>
+      <w:proofErr w:type="gramEnd"/>
+      <w:r>
+        <w:t xml:space="preserve"> </w:t>
       </w:r>
       <w:proofErr w:type="spellStart"/>
       <w:r>
@@ -9892,7 +10080,21 @@
         <w:rPr>
           <w:rFonts w:cs="Arial"/>
         </w:rPr>
-        <w:t xml:space="preserve">Lorem ipsum dolor sit </w:t>
+        <w:t xml:space="preserve">Lorem ipsum dolor </w:t>
+      </w:r>
+      <w:proofErr w:type="gramStart"/>
+      <w:r>
+        <w:rPr>
+          <w:rFonts w:cs="Arial"/>
+        </w:rPr>
+        <w:t>sit</w:t>
+      </w:r>
+      <w:proofErr w:type="gramEnd"/>
+      <w:r>
+        <w:rPr>
+          <w:rFonts w:cs="Arial"/>
+        </w:rPr>
+        <w:t xml:space="preserve"> </w:t>
       </w:r>
       <w:proofErr w:type="spellStart"/>
       <w:r>
@@ -10032,7 +10234,21 @@
         <w:rPr>
           <w:rFonts w:cs="Arial"/>
         </w:rPr>
-        <w:t xml:space="preserve"> a </w:t>
+        <w:t xml:space="preserve"> </w:t>
+      </w:r>
+      <w:proofErr w:type="gramStart"/>
+      <w:r>
+        <w:rPr>
+          <w:rFonts w:cs="Arial"/>
+        </w:rPr>
+        <w:t>a</w:t>
+      </w:r>
+      <w:proofErr w:type="gramEnd"/>
+      <w:r>
+        <w:rPr>
+          <w:rFonts w:cs="Arial"/>
+        </w:rPr>
+        <w:t xml:space="preserve"> </w:t>
       </w:r>
       <w:proofErr w:type="spellStart"/>
       <w:r>
@@ -11033,11 +11249,19 @@
         </w:rPr>
       </w:pPr>
       <w:bookmarkStart w:id="52" w:name="_Toc201015858"/>
+      <w:proofErr w:type="gramStart"/>
       <w:r>
         <w:rPr>
           <w:bCs/>
         </w:rPr>
-        <w:t>Subheading 1</w:t>
+        <w:t>Subheading</w:t>
+      </w:r>
+      <w:proofErr w:type="gramEnd"/>
+      <w:r>
+        <w:rPr>
+          <w:bCs/>
+        </w:rPr>
+        <w:t xml:space="preserve"> 1</w:t>
       </w:r>
       <w:bookmarkEnd w:id="52"/>
     </w:p>
@@ -11052,7 +11276,21 @@
         <w:rPr>
           <w:rFonts w:cs="Arial"/>
         </w:rPr>
-        <w:t xml:space="preserve">Lorem ipsum dolor sit </w:t>
+        <w:t xml:space="preserve">Lorem ipsum dolor </w:t>
+      </w:r>
+      <w:proofErr w:type="gramStart"/>
+      <w:r>
+        <w:rPr>
+          <w:rFonts w:cs="Arial"/>
+        </w:rPr>
+        <w:t>sit</w:t>
+      </w:r>
+      <w:proofErr w:type="gramEnd"/>
+      <w:r>
+        <w:rPr>
+          <w:rFonts w:cs="Arial"/>
+        </w:rPr>
+        <w:t xml:space="preserve"> </w:t>
       </w:r>
       <w:proofErr w:type="spellStart"/>
       <w:r>
@@ -11192,7 +11430,21 @@
         <w:rPr>
           <w:rFonts w:cs="Arial"/>
         </w:rPr>
-        <w:t xml:space="preserve"> a </w:t>
+        <w:t xml:space="preserve"> </w:t>
+      </w:r>
+      <w:proofErr w:type="gramStart"/>
+      <w:r>
+        <w:rPr>
+          <w:rFonts w:cs="Arial"/>
+        </w:rPr>
+        <w:t>a</w:t>
+      </w:r>
+      <w:proofErr w:type="gramEnd"/>
+      <w:r>
+        <w:rPr>
+          <w:rFonts w:cs="Arial"/>
+        </w:rPr>
+        <w:t xml:space="preserve"> </w:t>
       </w:r>
       <w:proofErr w:type="spellStart"/>
       <w:r>
@@ -11905,7 +12157,15 @@
     </w:p>
     <w:p>
       <w:r>
-        <w:t xml:space="preserve">Lorem ipsum dolor sit </w:t>
+        <w:t xml:space="preserve">Lorem ipsum dolor </w:t>
+      </w:r>
+      <w:proofErr w:type="gramStart"/>
+      <w:r>
+        <w:t>sit</w:t>
+      </w:r>
+      <w:proofErr w:type="gramEnd"/>
+      <w:r>
+        <w:t xml:space="preserve"> </w:t>
       </w:r>
       <w:proofErr w:type="spellStart"/>
       <w:r>
@@ -11985,7 +12245,15 @@
       </w:r>
       <w:proofErr w:type="spellEnd"/>
       <w:r>
-        <w:t xml:space="preserve"> a </w:t>
+        <w:t xml:space="preserve"> </w:t>
+      </w:r>
+      <w:proofErr w:type="gramStart"/>
+      <w:r>
+        <w:t>a</w:t>
+      </w:r>
+      <w:proofErr w:type="gramEnd"/>
+      <w:r>
+        <w:t xml:space="preserve"> </w:t>
       </w:r>
       <w:proofErr w:type="spellStart"/>
       <w:r>
@@ -12393,7 +12661,15 @@
     </w:p>
     <w:p>
       <w:r>
-        <w:t xml:space="preserve">Lorem ipsum dolor sit </w:t>
+        <w:t xml:space="preserve">Lorem ipsum dolor </w:t>
+      </w:r>
+      <w:proofErr w:type="gramStart"/>
+      <w:r>
+        <w:t>sit</w:t>
+      </w:r>
+      <w:proofErr w:type="gramEnd"/>
+      <w:r>
+        <w:t xml:space="preserve"> </w:t>
       </w:r>
       <w:proofErr w:type="spellStart"/>
       <w:r>
@@ -12473,7 +12749,15 @@
       </w:r>
       <w:proofErr w:type="spellEnd"/>
       <w:r>
-        <w:t xml:space="preserve"> a </w:t>
+        <w:t xml:space="preserve"> </w:t>
+      </w:r>
+      <w:proofErr w:type="gramStart"/>
+      <w:r>
+        <w:t>a</w:t>
+      </w:r>
+      <w:proofErr w:type="gramEnd"/>
+      <w:r>
+        <w:t xml:space="preserve"> </w:t>
       </w:r>
       <w:proofErr w:type="spellStart"/>
       <w:r>
@@ -12711,7 +12995,15 @@
         <w:pStyle w:val="FigureTablecaptionbody"/>
       </w:pPr>
       <w:r>
-        <w:t xml:space="preserve">Lorem ipsum dolor sit </w:t>
+        <w:t xml:space="preserve">Lorem ipsum dolor </w:t>
+      </w:r>
+      <w:proofErr w:type="gramStart"/>
+      <w:r>
+        <w:t>sit</w:t>
+      </w:r>
+      <w:proofErr w:type="gramEnd"/>
+      <w:r>
+        <w:t xml:space="preserve"> </w:t>
       </w:r>
       <w:proofErr w:type="spellStart"/>
       <w:r>
@@ -12791,7 +13083,15 @@
       </w:r>
       <w:proofErr w:type="spellEnd"/>
       <w:r>
-        <w:t xml:space="preserve"> a </w:t>
+        <w:t xml:space="preserve"> </w:t>
+      </w:r>
+      <w:proofErr w:type="gramStart"/>
+      <w:r>
+        <w:t>a</w:t>
+      </w:r>
+      <w:proofErr w:type="gramEnd"/>
+      <w:r>
+        <w:t xml:space="preserve"> </w:t>
       </w:r>
       <w:proofErr w:type="spellStart"/>
       <w:r>
@@ -12810,6 +13110,7 @@
         <w:t xml:space="preserve"> </w:t>
       </w:r>
       <w:proofErr w:type="spellStart"/>
+      <w:proofErr w:type="gramStart"/>
       <w:r>
         <w:t>ullamcorper</w:t>
       </w:r>
@@ -12820,6 +13121,7 @@
       <w:r>
         <w:t>.</w:t>
       </w:r>
+      <w:proofErr w:type="gramEnd"/>
       <w:r>
         <w:rPr>
           <w:b/>
@@ -12979,6 +13281,7 @@
             <w:docPart w:val="013AC443366A414D931E21E784A96435"/>
           </w:placeholder>
         </w:sdtPr>
+        <w:sdtEndPr/>
         <w:sdtContent>
           <w:r>
             <w:rPr>
@@ -13000,7 +13303,15 @@
         <w:pStyle w:val="FigureTablecaptionbody"/>
       </w:pPr>
       <w:r>
-        <w:t xml:space="preserve">Lorem ipsum dolor sit </w:t>
+        <w:t xml:space="preserve">Lorem ipsum dolor </w:t>
+      </w:r>
+      <w:proofErr w:type="gramStart"/>
+      <w:r>
+        <w:t>sit</w:t>
+      </w:r>
+      <w:proofErr w:type="gramEnd"/>
+      <w:r>
+        <w:t xml:space="preserve"> </w:t>
       </w:r>
       <w:proofErr w:type="spellStart"/>
       <w:r>
@@ -13080,7 +13391,15 @@
       </w:r>
       <w:proofErr w:type="spellEnd"/>
       <w:r>
-        <w:t xml:space="preserve"> a </w:t>
+        <w:t xml:space="preserve"> </w:t>
+      </w:r>
+      <w:proofErr w:type="gramStart"/>
+      <w:r>
+        <w:t>a</w:t>
+      </w:r>
+      <w:proofErr w:type="gramEnd"/>
+      <w:r>
+        <w:t xml:space="preserve"> </w:t>
       </w:r>
       <w:proofErr w:type="spellStart"/>
       <w:r>
@@ -20344,12 +20663,17 @@
             <w:t>1</w:t>
           </w:r>
           <w:commentRangeStart w:id="71"/>
+          <w:proofErr w:type="gramStart"/>
           <w:r>
             <w:t xml:space="preserve">. </w:t>
           </w:r>
           <w:r>
             <w:tab/>
-            <w:t xml:space="preserve">P. A. Sharp, The Centrality of RNA. </w:t>
+            <w:t>P</w:t>
+          </w:r>
+          <w:proofErr w:type="gramEnd"/>
+          <w:r>
+            <w:t xml:space="preserve">. A. Sharp, The Centrality of RNA. </w:t>
           </w:r>
           <w:r>
             <w:rPr>
@@ -20378,11 +20702,19 @@
             <w:divId w:val="1382248609"/>
           </w:pPr>
           <w:r>
-            <w:t xml:space="preserve">2. </w:t>
+            <w:t>2</w:t>
+          </w:r>
+          <w:proofErr w:type="gramStart"/>
+          <w:r>
+            <w:t xml:space="preserve">. </w:t>
           </w:r>
           <w:r>
             <w:tab/>
-            <w:t xml:space="preserve">T. R. Cech, J. A. Steitz, The noncoding RNA revolution - Trashing old rules to forge new ones. </w:t>
+            <w:t>T</w:t>
+          </w:r>
+          <w:proofErr w:type="gramEnd"/>
+          <w:r>
+            <w:t xml:space="preserve">. R. Cech, J. A. Steitz, The noncoding RNA revolution - Trashing old rules to forge new ones. </w:t>
           </w:r>
           <w:r>
             <w:rPr>
@@ -20411,11 +20743,19 @@
             <w:divId w:val="1105925080"/>
           </w:pPr>
           <w:r>
-            <w:t xml:space="preserve">3. </w:t>
+            <w:t>3</w:t>
+          </w:r>
+          <w:proofErr w:type="gramStart"/>
+          <w:r>
+            <w:t xml:space="preserve">. </w:t>
           </w:r>
           <w:r>
             <w:tab/>
-            <w:t xml:space="preserve">I. Dunham, </w:t>
+            <w:t>I</w:t>
+          </w:r>
+          <w:proofErr w:type="gramEnd"/>
+          <w:r>
+            <w:t xml:space="preserve">. Dunham, </w:t>
           </w:r>
           <w:r>
             <w:rPr>
@@ -20454,11 +20794,19 @@
             <w:divId w:val="1434979521"/>
           </w:pPr>
           <w:r>
-            <w:t xml:space="preserve">4. </w:t>
+            <w:t>4</w:t>
+          </w:r>
+          <w:proofErr w:type="gramStart"/>
+          <w:r>
+            <w:t xml:space="preserve">. </w:t>
           </w:r>
           <w:r>
             <w:tab/>
-            <w:t xml:space="preserve">E. A. Doherty, J. A. Doudna, Ribozyme structures and mechanisms. </w:t>
+            <w:t>E</w:t>
+          </w:r>
+          <w:proofErr w:type="gramEnd"/>
+          <w:r>
+            <w:t xml:space="preserve">. A. Doherty, J. A. Doudna, Ribozyme structures and mechanisms. </w:t>
           </w:r>
           <w:r>
             <w:rPr>
@@ -20539,11 +20887,19 @@
             <w:divId w:val="1997149166"/>
           </w:pPr>
           <w:r>
-            <w:t xml:space="preserve">6. </w:t>
+            <w:t>6</w:t>
+          </w:r>
+          <w:proofErr w:type="gramStart"/>
+          <w:r>
+            <w:t xml:space="preserve">. </w:t>
           </w:r>
           <w:r>
             <w:tab/>
-            <w:t xml:space="preserve">C. Chu, </w:t>
+            <w:t>C</w:t>
+          </w:r>
+          <w:proofErr w:type="gramEnd"/>
+          <w:r>
+            <w:t xml:space="preserve">. Chu, </w:t>
           </w:r>
           <w:r>
             <w:rPr>
@@ -20582,11 +20938,19 @@
             <w:divId w:val="1454060986"/>
           </w:pPr>
           <w:r>
-            <w:t xml:space="preserve">7. </w:t>
+            <w:t>7</w:t>
+          </w:r>
+          <w:proofErr w:type="gramStart"/>
+          <w:r>
+            <w:t xml:space="preserve">. </w:t>
           </w:r>
           <w:r>
             <w:tab/>
-            <w:t xml:space="preserve">A. </w:t>
+            <w:t>A</w:t>
+          </w:r>
+          <w:proofErr w:type="gramEnd"/>
+          <w:r>
+            <w:t xml:space="preserve">. </w:t>
           </w:r>
           <w:proofErr w:type="spellStart"/>
           <w:r>
@@ -20594,7 +20958,15 @@
           </w:r>
           <w:proofErr w:type="spellEnd"/>
           <w:r>
-            <w:t xml:space="preserve">, D. J. Patel, Ribozymes, riboswitches and beyond: regulation of gene expression without proteins. </w:t>
+            <w:t xml:space="preserve">, D. J. Patel, Ribozymes, </w:t>
+          </w:r>
+          <w:proofErr w:type="gramStart"/>
+          <w:r>
+            <w:t>riboswitches</w:t>
+          </w:r>
+          <w:proofErr w:type="gramEnd"/>
+          <w:r>
+            <w:t xml:space="preserve"> and beyond: regulation of gene expression without proteins. </w:t>
           </w:r>
           <w:r>
             <w:rPr>
@@ -20623,11 +20995,19 @@
             <w:divId w:val="594824585"/>
           </w:pPr>
           <w:r>
-            <w:t xml:space="preserve">8. </w:t>
+            <w:t>8</w:t>
+          </w:r>
+          <w:proofErr w:type="gramStart"/>
+          <w:r>
+            <w:t xml:space="preserve">. </w:t>
           </w:r>
           <w:r>
             <w:tab/>
-            <w:t xml:space="preserve">I. A. Roundtree, M. E. Evans, T. Pan, C. He, Dynamic RNA Modifications in Gene Expression Regulation. </w:t>
+            <w:t>I</w:t>
+          </w:r>
+          <w:proofErr w:type="gramEnd"/>
+          <w:r>
+            <w:t xml:space="preserve">. A. Roundtree, M. E. Evans, T. Pan, C. He, Dynamic RNA Modifications in Gene Expression Regulation. </w:t>
           </w:r>
           <w:r>
             <w:rPr>
@@ -20646,11 +21026,19 @@
             <w:divId w:val="1716084300"/>
           </w:pPr>
           <w:r>
-            <w:t xml:space="preserve">9. </w:t>
+            <w:t>9</w:t>
+          </w:r>
+          <w:proofErr w:type="gramStart"/>
+          <w:r>
+            <w:t xml:space="preserve">. </w:t>
           </w:r>
           <w:r>
             <w:tab/>
-            <w:t xml:space="preserve">K. D. Warner, C. E. Hajdin, K. M. Weeks, Principles for targeting RNA with drug-like small molecules. </w:t>
+            <w:t>K</w:t>
+          </w:r>
+          <w:proofErr w:type="gramEnd"/>
+          <w:r>
+            <w:t xml:space="preserve">. D. Warner, C. E. Hajdin, K. M. Weeks, Principles for targeting RNA with drug-like small molecules. </w:t>
           </w:r>
           <w:r>
             <w:rPr>
@@ -20688,11 +21076,19 @@
             <w:divId w:val="1869567493"/>
           </w:pPr>
           <w:r>
-            <w:t xml:space="preserve">10. </w:t>
+            <w:t>10</w:t>
+          </w:r>
+          <w:proofErr w:type="gramStart"/>
+          <w:r>
+            <w:t xml:space="preserve">. </w:t>
           </w:r>
           <w:r>
             <w:tab/>
-            <w:t xml:space="preserve">J. D. Watson, F. H. C. Crick, Molecular Structure of Nucleic Acids: A Structure for Deoxyribose Nucleic Acid. </w:t>
+            <w:t>J</w:t>
+          </w:r>
+          <w:proofErr w:type="gramEnd"/>
+          <w:r>
+            <w:t xml:space="preserve">. D. Watson, F. H. C. Crick, Molecular Structure of Nucleic Acids: A Structure for Deoxyribose Nucleic Acid. </w:t>
           </w:r>
           <w:r>
             <w:rPr>
@@ -20721,11 +21117,19 @@
             <w:divId w:val="1051732864"/>
           </w:pPr>
           <w:r>
-            <w:t xml:space="preserve">11. </w:t>
+            <w:t>11</w:t>
+          </w:r>
+          <w:proofErr w:type="gramStart"/>
+          <w:r>
+            <w:t xml:space="preserve">. </w:t>
           </w:r>
           <w:r>
             <w:tab/>
-            <w:t xml:space="preserve">I. Tinoco, C. Bustamante, How RNA folds. </w:t>
+            <w:t>I</w:t>
+          </w:r>
+          <w:proofErr w:type="gramEnd"/>
+          <w:r>
+            <w:t xml:space="preserve">. Tinoco, C. Bustamante, How RNA folds. </w:t>
           </w:r>
           <w:r>
             <w:rPr>
@@ -20754,11 +21158,19 @@
             <w:divId w:val="24864787"/>
           </w:pPr>
           <w:r>
-            <w:t xml:space="preserve">12. </w:t>
+            <w:t>12</w:t>
+          </w:r>
+          <w:proofErr w:type="gramStart"/>
+          <w:r>
+            <w:t xml:space="preserve">. </w:t>
           </w:r>
           <w:r>
             <w:tab/>
-            <w:t xml:space="preserve">Q. Vicens, J. S. Kieft, Thoughts on how to think (and talk) about RNA structure. </w:t>
+            <w:t>Q</w:t>
+          </w:r>
+          <w:proofErr w:type="gramEnd"/>
+          <w:r>
+            <w:t xml:space="preserve">. Vicens, J. S. Kieft, Thoughts on how to think (and talk) about RNA structure. </w:t>
           </w:r>
           <w:r>
             <w:rPr>
@@ -20807,7 +21219,15 @@
           </w:r>
           <w:r>
             <w:tab/>
-            <w:t xml:space="preserve">T. R. Cech, The ribosome is a ribozyme. </w:t>
+            <w:t xml:space="preserve">T. R. Cech, </w:t>
+          </w:r>
+          <w:proofErr w:type="gramStart"/>
+          <w:r>
+            <w:t>The</w:t>
+          </w:r>
+          <w:proofErr w:type="gramEnd"/>
+          <w:r>
+            <w:t xml:space="preserve"> ribosome is a ribozyme. </w:t>
           </w:r>
           <w:r>
             <w:rPr>
@@ -20836,11 +21256,19 @@
             <w:divId w:val="264919637"/>
           </w:pPr>
           <w:r>
-            <w:t xml:space="preserve">14. </w:t>
+            <w:t>14</w:t>
+          </w:r>
+          <w:proofErr w:type="gramStart"/>
+          <w:r>
+            <w:t xml:space="preserve">. </w:t>
           </w:r>
           <w:r>
             <w:tab/>
-            <w:t xml:space="preserve">J. P. Staley, J. L. Woolford, Assembly of ribosomes and spliceosomes: complex ribonucleoprotein machines. </w:t>
+            <w:t>J</w:t>
+          </w:r>
+          <w:proofErr w:type="gramEnd"/>
+          <w:r>
+            <w:t xml:space="preserve">. P. Staley, J. L. Woolford, Assembly of ribosomes and spliceosomes: complex ribonucleoprotein machines. </w:t>
           </w:r>
           <w:r>
             <w:rPr>
@@ -20869,11 +21297,19 @@
             <w:divId w:val="1834028143"/>
           </w:pPr>
           <w:r>
-            <w:t xml:space="preserve">15. </w:t>
+            <w:t>15</w:t>
+          </w:r>
+          <w:proofErr w:type="gramStart"/>
+          <w:r>
+            <w:t xml:space="preserve">. </w:t>
           </w:r>
           <w:r>
             <w:tab/>
-            <w:t xml:space="preserve">C. Lu, </w:t>
+            <w:t>C</w:t>
+          </w:r>
+          <w:proofErr w:type="gramEnd"/>
+          <w:r>
+            <w:t xml:space="preserve">. Lu, </w:t>
           </w:r>
           <w:r>
             <w:rPr>
@@ -22747,18 +23183,8 @@
           <w:i/>
           <w:iCs/>
         </w:rPr>
-        <w:t xml:space="preserve">Nat Rev Drug </w:t>
-      </w:r>
-      <w:proofErr w:type="spellStart"/>
-      <w:r>
-        <w:rPr>
-          <w:rFonts w:eastAsia="Times New Roman"/>
-          <w:i/>
-          <w:iCs/>
-        </w:rPr>
-        <w:t>Discov</w:t>
-      </w:r>
-      <w:proofErr w:type="spellEnd"/>
+        <w:t>Nat Rev Drug Discov</w:t>
+      </w:r>
       <w:r>
         <w:rPr>
           <w:rFonts w:eastAsia="Times New Roman"/>
@@ -27452,6 +27878,7 @@
     <w:rsid w:val="00C31151"/>
     <w:rsid w:val="00C66A5B"/>
     <w:rsid w:val="00CA4E10"/>
+    <w:rsid w:val="00CA5AB7"/>
     <w:rsid w:val="00D72A72"/>
     <w:rsid w:val="00D97523"/>
     <w:rsid w:val="00DD4CE5"/>

</xml_diff>